<commit_message>
Ideas added and basic tile setup
</commit_message>
<xml_diff>
--- a/Ideas.docx
+++ b/Ideas.docx
@@ -112,6 +112,306 @@
           <w:color w:val="FF0000"/>
         </w:rPr>
         <w:t xml:space="preserve"> Cube</w:t>
+      </w:r>
+    </w:p>
+    <w:p>
+      <w:pPr>
+        <w:rPr>
+          <w:color w:val="FF0000"/>
+        </w:rPr>
+      </w:pPr>
+    </w:p>
+    <w:p>
+      <w:pPr>
+        <w:rPr>
+          <w:color w:val="FF0000"/>
+        </w:rPr>
+      </w:pPr>
+    </w:p>
+    <w:p>
+      <w:pPr>
+        <w:rPr>
+          <w:color w:val="FF0000"/>
+        </w:rPr>
+      </w:pPr>
+    </w:p>
+    <w:p>
+      <w:pPr>
+        <w:rPr>
+          <w:color w:val="FF0000"/>
+        </w:rPr>
+      </w:pPr>
+    </w:p>
+    <w:p>
+      <w:pPr>
+        <w:rPr>
+          <w:color w:val="FF0000"/>
+        </w:rPr>
+      </w:pPr>
+    </w:p>
+    <w:p>
+      <w:pPr>
+        <w:rPr>
+          <w:color w:val="FF0000"/>
+        </w:rPr>
+      </w:pPr>
+    </w:p>
+    <w:p>
+      <w:pPr>
+        <w:rPr>
+          <w:color w:val="FF0000"/>
+        </w:rPr>
+      </w:pPr>
+    </w:p>
+    <w:p>
+      <w:pPr>
+        <w:rPr>
+          <w:color w:val="FF0000"/>
+        </w:rPr>
+      </w:pPr>
+    </w:p>
+    <w:p>
+      <w:pPr>
+        <w:rPr>
+          <w:color w:val="FF0000"/>
+        </w:rPr>
+      </w:pPr>
+    </w:p>
+    <w:p>
+      <w:pPr>
+        <w:rPr>
+          <w:color w:val="FF0000"/>
+        </w:rPr>
+      </w:pPr>
+    </w:p>
+    <w:p>
+      <w:pPr>
+        <w:rPr>
+          <w:color w:val="FF0000"/>
+        </w:rPr>
+      </w:pPr>
+    </w:p>
+    <w:p>
+      <w:pPr>
+        <w:rPr>
+          <w:color w:val="FF0000"/>
+        </w:rPr>
+      </w:pPr>
+    </w:p>
+    <w:p>
+      <w:pPr>
+        <w:rPr>
+          <w:color w:val="FF0000"/>
+        </w:rPr>
+      </w:pPr>
+    </w:p>
+    <w:p>
+      <w:pPr>
+        <w:rPr>
+          <w:color w:val="FF0000"/>
+        </w:rPr>
+      </w:pPr>
+    </w:p>
+    <w:p>
+      <w:pPr>
+        <w:rPr>
+          <w:color w:val="FF0000"/>
+        </w:rPr>
+      </w:pPr>
+    </w:p>
+    <w:p>
+      <w:pPr>
+        <w:rPr>
+          <w:color w:val="FF0000"/>
+        </w:rPr>
+      </w:pPr>
+    </w:p>
+    <w:p>
+      <w:pPr>
+        <w:rPr>
+          <w:color w:val="FF0000"/>
+        </w:rPr>
+      </w:pPr>
+    </w:p>
+    <w:p>
+      <w:pPr>
+        <w:rPr>
+          <w:color w:val="FF0000"/>
+        </w:rPr>
+      </w:pPr>
+    </w:p>
+    <w:p>
+      <w:r>
+        <w:lastRenderedPageBreak/>
+        <w:t>MAP GENERATION</w:t>
+      </w:r>
+    </w:p>
+    <w:p>
+      <w:r>
+        <w:t>ENEMIES AND TRAPS</w:t>
+      </w:r>
+    </w:p>
+    <w:p>
+      <w:r>
+        <w:t>HEALTH BARS</w:t>
+      </w:r>
+    </w:p>
+    <w:p>
+      <w:r>
+        <w:t>ITEM PICKUPS</w:t>
+      </w:r>
+    </w:p>
+    <w:p>
+      <w:r>
+        <w:t>HIGH SCORE FOR LEADERBOARD</w:t>
+      </w:r>
+    </w:p>
+    <w:p>
+      <w:r>
+        <w:t>EASTER EGGS</w:t>
+      </w:r>
+    </w:p>
+    <w:p/>
+    <w:p/>
+    <w:p/>
+    <w:p/>
+    <w:p/>
+    <w:p/>
+    <w:p/>
+    <w:p/>
+    <w:p/>
+    <w:p>
+      <w:r>
+        <w:t>2D top down for each side, 3D aspect is the fact is a cube</w:t>
+      </w:r>
+    </w:p>
+    <w:p>
+      <w:r>
+        <w:t>Layers of cube, each escape point is a ladder upwards to the next layer, fits escape theme</w:t>
+      </w:r>
+    </w:p>
+    <w:p>
+      <w:pPr>
+        <w:rPr>
+          <w:color w:val="FF0000"/>
+        </w:rPr>
+      </w:pPr>
+    </w:p>
+    <w:p>
+      <w:r>
+        <w:t>TREACHORY</w:t>
+      </w:r>
+      <w:r>
+        <w:t xml:space="preserve"> – cold</w:t>
+      </w:r>
+      <w:r>
+        <w:t xml:space="preserve"> steel</w:t>
+      </w:r>
+      <w:r>
+        <w:t>, frozen wasteland</w:t>
+      </w:r>
+      <w:r>
+        <w:t xml:space="preserve"> – STEEL BLUE, WHITE</w:t>
+      </w:r>
+    </w:p>
+    <w:p>
+      <w:r>
+        <w:t>FRAUD</w:t>
+      </w:r>
+      <w:r>
+        <w:t xml:space="preserve"> – earthy trench dirt type</w:t>
+      </w:r>
+      <w:r>
+        <w:t xml:space="preserve"> - BROWNS</w:t>
+      </w:r>
+    </w:p>
+    <w:p>
+      <w:r>
+        <w:t>VIOLENCE</w:t>
+      </w:r>
+      <w:r>
+        <w:t xml:space="preserve"> – trees and burning sands</w:t>
+      </w:r>
+      <w:r>
+        <w:t xml:space="preserve"> – DARK YELLOWS AND GREENS</w:t>
+      </w:r>
+    </w:p>
+    <w:p>
+      <w:r>
+        <w:t>HERECY</w:t>
+      </w:r>
+      <w:r>
+        <w:t xml:space="preserve"> – flaming crypts, rocky lava</w:t>
+      </w:r>
+      <w:r>
+        <w:t xml:space="preserve"> – RED AND GREY</w:t>
+      </w:r>
+    </w:p>
+    <w:p>
+      <w:r>
+        <w:t>ANGER</w:t>
+      </w:r>
+      <w:r>
+        <w:t xml:space="preserve"> – bullshit water level</w:t>
+      </w:r>
+      <w:r>
+        <w:t xml:space="preserve"> – BULLSHIT WATER BLUE AND </w:t>
+      </w:r>
+      <w:r>
+        <w:t>SAND</w:t>
+      </w:r>
+    </w:p>
+    <w:p>
+      <w:r>
+        <w:t>GREED</w:t>
+      </w:r>
+      <w:r>
+        <w:t xml:space="preserve"> – neon casino</w:t>
+      </w:r>
+      <w:r>
+        <w:t xml:space="preserve"> – NEON COLOURS PINK AND GREENS</w:t>
+      </w:r>
+    </w:p>
+    <w:p>
+      <w:r>
+        <w:t>GLUTTONY</w:t>
+      </w:r>
+      <w:r>
+        <w:t xml:space="preserve"> – food hall</w:t>
+      </w:r>
+      <w:r>
+        <w:t xml:space="preserve"> – GOLD AND SILVER</w:t>
+      </w:r>
+    </w:p>
+    <w:p>
+      <w:r>
+        <w:t>LUST</w:t>
+      </w:r>
+      <w:r>
+        <w:t xml:space="preserve"> – wild west, borderlands, dusty wasteland</w:t>
+      </w:r>
+      <w:r>
+        <w:t xml:space="preserve"> – LIGHT BROWNS, YELLOW, ORANGE, PALE GREEN</w:t>
+      </w:r>
+    </w:p>
+    <w:p>
+      <w:r>
+        <w:t>LIMBO</w:t>
+      </w:r>
+      <w:r>
+        <w:t xml:space="preserve"> </w:t>
+      </w:r>
+      <w:r>
+        <w:t>–</w:t>
+      </w:r>
+      <w:r>
+        <w:t xml:space="preserve"> </w:t>
+      </w:r>
+      <w:r>
+        <w:t xml:space="preserve">the pagans, pleasant suburbia </w:t>
+      </w:r>
+      <w:r>
+        <w:t>– PLEASANTVILLE WHITES AND GREENS</w:t>
       </w:r>
       <w:bookmarkStart w:id="0" w:name="_GoBack"/>
       <w:bookmarkEnd w:id="0"/>

</xml_diff>

<commit_message>
Added Levels, made 9th ring prettier
</commit_message>
<xml_diff>
--- a/Ideas.docx
+++ b/Ideas.docx
@@ -99,150 +99,159 @@
         <w:rPr>
           <w:color w:val="FF0000"/>
         </w:rPr>
-        <w:t xml:space="preserve">Name – Escape </w:t>
-      </w:r>
-      <w:r>
-        <w:rPr>
-          <w:color w:val="FF0000"/>
-        </w:rPr>
-        <w:t>the</w:t>
-      </w:r>
-      <w:r>
-        <w:rPr>
-          <w:color w:val="FF0000"/>
-        </w:rPr>
-        <w:t xml:space="preserve"> Cube</w:t>
-      </w:r>
-    </w:p>
-    <w:p>
-      <w:pPr>
-        <w:rPr>
-          <w:color w:val="FF0000"/>
-        </w:rPr>
-      </w:pPr>
-    </w:p>
-    <w:p>
-      <w:pPr>
-        <w:rPr>
-          <w:color w:val="FF0000"/>
-        </w:rPr>
-      </w:pPr>
-    </w:p>
-    <w:p>
-      <w:pPr>
-        <w:rPr>
-          <w:color w:val="FF0000"/>
-        </w:rPr>
-      </w:pPr>
-    </w:p>
-    <w:p>
-      <w:pPr>
-        <w:rPr>
-          <w:color w:val="FF0000"/>
-        </w:rPr>
-      </w:pPr>
-    </w:p>
-    <w:p>
-      <w:pPr>
-        <w:rPr>
-          <w:color w:val="FF0000"/>
-        </w:rPr>
-      </w:pPr>
-    </w:p>
-    <w:p>
-      <w:pPr>
-        <w:rPr>
-          <w:color w:val="FF0000"/>
-        </w:rPr>
-      </w:pPr>
-    </w:p>
-    <w:p>
-      <w:pPr>
-        <w:rPr>
-          <w:color w:val="FF0000"/>
-        </w:rPr>
-      </w:pPr>
-    </w:p>
-    <w:p>
-      <w:pPr>
-        <w:rPr>
-          <w:color w:val="FF0000"/>
-        </w:rPr>
-      </w:pPr>
-    </w:p>
-    <w:p>
-      <w:pPr>
-        <w:rPr>
-          <w:color w:val="FF0000"/>
-        </w:rPr>
-      </w:pPr>
-    </w:p>
-    <w:p>
-      <w:pPr>
-        <w:rPr>
-          <w:color w:val="FF0000"/>
-        </w:rPr>
-      </w:pPr>
-    </w:p>
-    <w:p>
-      <w:pPr>
-        <w:rPr>
-          <w:color w:val="FF0000"/>
-        </w:rPr>
-      </w:pPr>
-    </w:p>
-    <w:p>
-      <w:pPr>
-        <w:rPr>
-          <w:color w:val="FF0000"/>
-        </w:rPr>
-      </w:pPr>
-    </w:p>
-    <w:p>
-      <w:pPr>
-        <w:rPr>
-          <w:color w:val="FF0000"/>
-        </w:rPr>
-      </w:pPr>
-    </w:p>
-    <w:p>
-      <w:pPr>
-        <w:rPr>
-          <w:color w:val="FF0000"/>
-        </w:rPr>
-      </w:pPr>
-    </w:p>
-    <w:p>
-      <w:pPr>
-        <w:rPr>
-          <w:color w:val="FF0000"/>
-        </w:rPr>
-      </w:pPr>
-    </w:p>
-    <w:p>
-      <w:pPr>
-        <w:rPr>
-          <w:color w:val="FF0000"/>
-        </w:rPr>
-      </w:pPr>
-    </w:p>
-    <w:p>
-      <w:pPr>
-        <w:rPr>
-          <w:color w:val="FF0000"/>
-        </w:rPr>
-      </w:pPr>
-    </w:p>
-    <w:p>
-      <w:pPr>
-        <w:rPr>
-          <w:color w:val="FF0000"/>
-        </w:rPr>
-      </w:pPr>
-    </w:p>
-    <w:p>
-      <w:r>
-        <w:lastRenderedPageBreak/>
+        <w:t xml:space="preserve">Name – </w:t>
+      </w:r>
+      <w:bookmarkStart w:id="0" w:name="_GoBack"/>
+      <w:bookmarkEnd w:id="0"/>
+    </w:p>
+    <w:p>
+      <w:pPr>
+        <w:rPr>
+          <w:color w:val="FF0000"/>
+        </w:rPr>
+      </w:pPr>
+      <w:r>
+        <w:rPr>
+          <w:color w:val="FF0000"/>
+        </w:rPr>
+        <w:t>Interwoven</w:t>
+      </w:r>
+    </w:p>
+    <w:p>
+      <w:pPr>
+        <w:rPr>
+          <w:color w:val="FF0000"/>
+        </w:rPr>
+      </w:pPr>
+    </w:p>
+    <w:p>
+      <w:pPr>
+        <w:rPr>
+          <w:color w:val="FF0000"/>
+        </w:rPr>
+      </w:pPr>
+    </w:p>
+    <w:p>
+      <w:pPr>
+        <w:rPr>
+          <w:color w:val="FF0000"/>
+        </w:rPr>
+      </w:pPr>
+    </w:p>
+    <w:p>
+      <w:pPr>
+        <w:rPr>
+          <w:color w:val="FF0000"/>
+        </w:rPr>
+      </w:pPr>
+    </w:p>
+    <w:p>
+      <w:pPr>
+        <w:rPr>
+          <w:color w:val="FF0000"/>
+        </w:rPr>
+      </w:pPr>
+    </w:p>
+    <w:p>
+      <w:pPr>
+        <w:rPr>
+          <w:color w:val="FF0000"/>
+        </w:rPr>
+      </w:pPr>
+    </w:p>
+    <w:p>
+      <w:pPr>
+        <w:rPr>
+          <w:color w:val="FF0000"/>
+        </w:rPr>
+      </w:pPr>
+    </w:p>
+    <w:p>
+      <w:pPr>
+        <w:rPr>
+          <w:color w:val="FF0000"/>
+        </w:rPr>
+      </w:pPr>
+    </w:p>
+    <w:p>
+      <w:pPr>
+        <w:rPr>
+          <w:color w:val="FF0000"/>
+        </w:rPr>
+      </w:pPr>
+    </w:p>
+    <w:p>
+      <w:pPr>
+        <w:rPr>
+          <w:color w:val="FF0000"/>
+        </w:rPr>
+      </w:pPr>
+    </w:p>
+    <w:p>
+      <w:pPr>
+        <w:rPr>
+          <w:color w:val="FF0000"/>
+        </w:rPr>
+      </w:pPr>
+    </w:p>
+    <w:p>
+      <w:pPr>
+        <w:rPr>
+          <w:color w:val="FF0000"/>
+        </w:rPr>
+      </w:pPr>
+    </w:p>
+    <w:p>
+      <w:pPr>
+        <w:rPr>
+          <w:color w:val="FF0000"/>
+        </w:rPr>
+      </w:pPr>
+    </w:p>
+    <w:p>
+      <w:pPr>
+        <w:rPr>
+          <w:color w:val="FF0000"/>
+        </w:rPr>
+      </w:pPr>
+    </w:p>
+    <w:p>
+      <w:pPr>
+        <w:rPr>
+          <w:color w:val="FF0000"/>
+        </w:rPr>
+      </w:pPr>
+    </w:p>
+    <w:p>
+      <w:pPr>
+        <w:rPr>
+          <w:color w:val="FF0000"/>
+        </w:rPr>
+      </w:pPr>
+    </w:p>
+    <w:p>
+      <w:pPr>
+        <w:rPr>
+          <w:color w:val="FF0000"/>
+        </w:rPr>
+      </w:pPr>
+    </w:p>
+    <w:p>
+      <w:pPr>
+        <w:rPr>
+          <w:color w:val="FF0000"/>
+        </w:rPr>
+      </w:pPr>
+    </w:p>
+    <w:p>
+      <w:pPr>
+        <w:rPr>
+          <w:color w:val="FF0000"/>
+        </w:rPr>
+      </w:pPr>
+    </w:p>
+    <w:p>
+      <w:r>
         <w:t>MAP GENERATION</w:t>
       </w:r>
     </w:p>
@@ -299,7 +308,13 @@
     </w:p>
     <w:p>
       <w:r>
-        <w:t>TREACHORY</w:t>
+        <w:t>TREACH</w:t>
+      </w:r>
+      <w:r>
+        <w:t>E</w:t>
+      </w:r>
+      <w:r>
+        <w:t>RY</w:t>
       </w:r>
       <w:r>
         <w:t xml:space="preserve"> – cold</w:t>
@@ -391,7 +406,10 @@
         <w:t xml:space="preserve"> – wild west, borderlands, dusty wasteland</w:t>
       </w:r>
       <w:r>
-        <w:t xml:space="preserve"> – LIGHT BROWNS, YELLOW, ORANGE, PALE GREEN</w:t>
+        <w:t xml:space="preserve"> – LIGHT BROWNS, YELLOW, ORANGE, PALE GREE</w:t>
+      </w:r>
+      <w:r>
+        <w:t>N</w:t>
       </w:r>
     </w:p>
     <w:p>
@@ -413,8 +431,6 @@
       <w:r>
         <w:t>– PLEASANTVILLE WHITES AND GREENS</w:t>
       </w:r>
-      <w:bookmarkStart w:id="0" w:name="_GoBack"/>
-      <w:bookmarkEnd w:id="0"/>
     </w:p>
     <w:sectPr>
       <w:pgSz w:w="11906" w:h="16838"/>

</xml_diff>